<commit_message>
update debug in mix
</commit_message>
<xml_diff>
--- a/as.note.docx
+++ b/as.note.docx
@@ -2573,7 +2573,7 @@
           </mc:Choice>
           <mc:Fallback>
             <w:pict>
-              <v:rect w14:anchorId="2FFF6F9B" id="AutoShape 237" o:spid="_x0000_s1026" style="width:24pt;height:24pt;visibility:visible;mso-wrap-style:square;mso-left-percent:-10001;mso-top-percent:-10001;mso-position-horizontal:absolute;mso-position-horizontal-relative:char;mso-position-vertical:absolute;mso-position-vertical-relative:line;mso-left-percent:-10001;mso-top-percent:-10001;v-text-anchor:top" o:gfxdata="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" filled="f" stroked="f">
+              <v:rect w14:anchorId="14321D2F" id="AutoShape 237" o:spid="_x0000_s1026" style="width:24pt;height:24pt;visibility:visible;mso-wrap-style:square;mso-left-percent:-10001;mso-top-percent:-10001;mso-position-horizontal:absolute;mso-position-horizontal-relative:char;mso-position-vertical:absolute;mso-position-vertical-relative:line;mso-left-percent:-10001;mso-top-percent:-10001;v-text-anchor:top" o:gfxdata="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" filled="f" stroked="f">
                 <o:lock v:ext="edit" aspectratio="t"/>
                 <w10:anchorlock/>
               </v:rect>
@@ -2659,7 +2659,7 @@
           </mc:Choice>
           <mc:Fallback>
             <w:pict>
-              <v:rect w14:anchorId="44B23DB5" id="AutoShape 238" o:spid="_x0000_s1026" style="width:24pt;height:24pt;visibility:visible;mso-wrap-style:square;mso-left-percent:-10001;mso-top-percent:-10001;mso-position-horizontal:absolute;mso-position-horizontal-relative:char;mso-position-vertical:absolute;mso-position-vertical-relative:line;mso-left-percent:-10001;mso-top-percent:-10001;v-text-anchor:top" o:gfxdata="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" filled="f" stroked="f">
+              <v:rect w14:anchorId="277A0F74" id="AutoShape 238" o:spid="_x0000_s1026" style="width:24pt;height:24pt;visibility:visible;mso-wrap-style:square;mso-left-percent:-10001;mso-top-percent:-10001;mso-position-horizontal:absolute;mso-position-horizontal-relative:char;mso-position-vertical:absolute;mso-position-vertical-relative:line;mso-left-percent:-10001;mso-top-percent:-10001;v-text-anchor:top" o:gfxdata="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" filled="f" stroked="f">
                 <o:lock v:ext="edit" aspectratio="t"/>
                 <w10:anchorlock/>
               </v:rect>
@@ -13590,7 +13590,7 @@
         <w:jc w:val="left"/>
         <w:textAlignment w:val="baseline"/>
         <w:rPr>
-          <w:rFonts w:ascii="inherit" w:eastAsia="宋体" w:hAnsi="inherit" w:cs="Arial"/>
+          <w:rFonts w:ascii="inherit" w:eastAsia="宋体" w:hAnsi="inherit" w:cs="Arial" w:hint="eastAsia"/>
           <w:color w:val="2B2B2B"/>
           <w:kern w:val="0"/>
           <w:sz w:val="24"/>
@@ -13679,8 +13679,6 @@
           <w:szCs w:val="24"/>
         </w:rPr>
       </w:pPr>
-      <w:bookmarkStart w:id="0" w:name="_GoBack"/>
-      <w:bookmarkEnd w:id="0"/>
       <w:r>
         <w:rPr>
           <w:rStyle w:val="a7"/>
@@ -15826,7 +15824,7 @@
           </mc:Choice>
           <mc:Fallback>
             <w:pict>
-              <v:rect w14:anchorId="5A71E283" id="矩形 82" o:spid="_x0000_s1026" alt="https://confluence.djicorp.com/download/attachments/7115184/image2016-7-14%2014%3A16%3A30.png?version=1&amp;modificationDate=1468476964000&amp;api=v2" style="width:187.5pt;height:187.5pt;visibility:visible;mso-wrap-style:square;mso-left-percent:-10001;mso-top-percent:-10001;mso-position-horizontal:absolute;mso-position-horizontal-relative:char;mso-position-vertical:absolute;mso-position-vertical-relative:line;mso-left-percent:-10001;mso-top-percent:-10001;v-text-anchor:top" o:gfxdata="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" filled="f" stroked="f">
+              <v:rect w14:anchorId="3DA7586F" id="矩形 82" o:spid="_x0000_s1026" alt="https://confluence.djicorp.com/download/attachments/7115184/image2016-7-14%2014%3A16%3A30.png?version=1&amp;modificationDate=1468476964000&amp;api=v2" style="width:187.5pt;height:187.5pt;visibility:visible;mso-wrap-style:square;mso-left-percent:-10001;mso-top-percent:-10001;mso-position-horizontal:absolute;mso-position-horizontal-relative:char;mso-position-vertical:absolute;mso-position-vertical-relative:line;mso-left-percent:-10001;mso-top-percent:-10001;v-text-anchor:top" o:gfxdata="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" filled="f" stroked="f">
                 <o:lock v:ext="edit" aspectratio="t"/>
                 <w10:anchorlock/>
               </v:rect>
@@ -15966,7 +15964,7 @@
           </mc:Choice>
           <mc:Fallback>
             <w:pict>
-              <v:rect w14:anchorId="7375DB25" id="矩形 81" o:spid="_x0000_s1026" alt="https://confluence.djicorp.com/download/attachments/7115184/image2016-8-4%2010%3A12%3A52.png?version=1&amp;modificationDate=1470276711000&amp;api=v2" style="width:24pt;height:24pt;visibility:visible;mso-wrap-style:square;mso-left-percent:-10001;mso-top-percent:-10001;mso-position-horizontal:absolute;mso-position-horizontal-relative:char;mso-position-vertical:absolute;mso-position-vertical-relative:line;mso-left-percent:-10001;mso-top-percent:-10001;v-text-anchor:top" o:gfxdata="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" filled="f" stroked="f">
+              <v:rect w14:anchorId="03CFF440" id="矩形 81" o:spid="_x0000_s1026" alt="https://confluence.djicorp.com/download/attachments/7115184/image2016-8-4%2010%3A12%3A52.png?version=1&amp;modificationDate=1470276711000&amp;api=v2" style="width:24pt;height:24pt;visibility:visible;mso-wrap-style:square;mso-left-percent:-10001;mso-top-percent:-10001;mso-position-horizontal:absolute;mso-position-horizontal-relative:char;mso-position-vertical:absolute;mso-position-vertical-relative:line;mso-left-percent:-10001;mso-top-percent:-10001;v-text-anchor:top" o:gfxdata="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" filled="f" stroked="f">
                 <o:lock v:ext="edit" aspectratio="t"/>
                 <w10:anchorlock/>
               </v:rect>
@@ -18008,20 +18006,199 @@
         </w:drawing>
       </w:r>
     </w:p>
-    <w:p/>
+    <w:p>
+      <w:pPr>
+        <w:widowControl/>
+        <w:jc w:val="left"/>
+      </w:pPr>
+      <w:r>
+        <w:br w:type="page"/>
+      </w:r>
+    </w:p>
     <w:p>
       <w:pPr>
         <w:pStyle w:val="1"/>
-      </w:pPr>
-      <w:r>
+        <w:numPr>
+          <w:ilvl w:val="0"/>
+          <w:numId w:val="2"/>
+        </w:numPr>
+      </w:pPr>
+      <w:r>
+        <w:lastRenderedPageBreak/>
+        <w:t>Adb</w:t>
+      </w:r>
+    </w:p>
+    <w:p>
+      <w:pPr>
+        <w:ind w:firstLineChars="201" w:firstLine="424"/>
         <w:rPr>
           <w:rFonts w:hint="eastAsia"/>
         </w:rPr>
+      </w:pPr>
+      <w:r>
+        <w:rPr>
+          <w:rFonts w:ascii="Tahoma" w:hAnsi="Tahoma" w:cs="Tahoma" w:hint="eastAsia"/>
+          <w:b/>
+          <w:bCs/>
+          <w:szCs w:val="21"/>
+          <w:shd w:val="clear" w:color="auto" w:fill="FFFFFF"/>
+        </w:rPr>
+        <w:t>MIX</w:t>
+      </w:r>
+      <w:r>
+        <w:rPr>
+          <w:rFonts w:ascii="Tahoma" w:hAnsi="Tahoma" w:cs="Tahoma" w:hint="eastAsia"/>
+          <w:b/>
+          <w:bCs/>
+          <w:szCs w:val="21"/>
+          <w:shd w:val="clear" w:color="auto" w:fill="FFFFFF"/>
+        </w:rPr>
+        <w:t>开启</w:t>
+      </w:r>
+      <w:r>
+        <w:rPr>
+          <w:rFonts w:ascii="Tahoma" w:hAnsi="Tahoma" w:cs="Tahoma"/>
+          <w:b/>
+          <w:bCs/>
+          <w:szCs w:val="21"/>
+          <w:shd w:val="clear" w:color="auto" w:fill="FFFFFF"/>
+        </w:rPr>
+        <w:t xml:space="preserve"> </w:t>
+      </w:r>
+      <w:r>
+        <w:rPr>
+          <w:rFonts w:ascii="Tahoma" w:hAnsi="Tahoma" w:cs="Tahoma"/>
+          <w:b/>
+          <w:bCs/>
+          <w:szCs w:val="21"/>
+          <w:shd w:val="clear" w:color="auto" w:fill="FFFFFF"/>
+        </w:rPr>
+        <w:t>USB</w:t>
+      </w:r>
+      <w:r>
+        <w:rPr>
+          <w:rFonts w:ascii="Tahoma" w:hAnsi="Tahoma" w:cs="Tahoma"/>
+          <w:b/>
+          <w:bCs/>
+          <w:szCs w:val="21"/>
+          <w:shd w:val="clear" w:color="auto" w:fill="FFFFFF"/>
+        </w:rPr>
+        <w:t>安装</w:t>
+      </w:r>
+      <w:r>
+        <w:rPr>
+          <w:rFonts w:ascii="Tahoma" w:hAnsi="Tahoma" w:cs="Tahoma" w:hint="eastAsia"/>
+          <w:b/>
+          <w:bCs/>
+          <w:szCs w:val="21"/>
+          <w:shd w:val="clear" w:color="auto" w:fill="FFFFFF"/>
+        </w:rPr>
+        <w:t>/</w:t>
+      </w:r>
+      <w:r>
+        <w:rPr>
+          <w:rFonts w:ascii="Tahoma" w:hAnsi="Tahoma" w:cs="Tahoma"/>
+          <w:b/>
+          <w:bCs/>
+          <w:szCs w:val="21"/>
+          <w:shd w:val="clear" w:color="auto" w:fill="FFFFFF"/>
+        </w:rPr>
+        <w:t>USB</w:t>
+      </w:r>
+      <w:r>
+        <w:rPr>
+          <w:rFonts w:ascii="Tahoma" w:hAnsi="Tahoma" w:cs="Tahoma"/>
+          <w:b/>
+          <w:bCs/>
+          <w:szCs w:val="21"/>
+          <w:shd w:val="clear" w:color="auto" w:fill="FFFFFF"/>
+        </w:rPr>
+        <w:t>调试（安全设置）</w:t>
+      </w:r>
+      <w:r>
+        <w:rPr>
+          <w:rFonts w:hint="eastAsia"/>
+          <w:b/>
+          <w:szCs w:val="21"/>
+        </w:rPr>
+        <w:t>：</w:t>
+      </w:r>
+      <w:r>
+        <w:rPr>
+          <w:rFonts w:ascii="微软雅黑" w:eastAsia="微软雅黑" w:hAnsi="微软雅黑" w:hint="eastAsia"/>
+          <w:color w:val="444444"/>
+          <w:szCs w:val="21"/>
+          <w:shd w:val="clear" w:color="auto" w:fill="FFFFFF"/>
+        </w:rPr>
+        <w:t>需要登录小米账号</w:t>
+      </w:r>
+      <w:r>
+        <w:rPr>
+          <w:rFonts w:ascii="微软雅黑" w:eastAsia="微软雅黑" w:hAnsi="微软雅黑" w:hint="eastAsia"/>
+          <w:color w:val="444444"/>
+          <w:szCs w:val="21"/>
+          <w:shd w:val="clear" w:color="auto" w:fill="FFFFFF"/>
+        </w:rPr>
+        <w:t>，</w:t>
+      </w:r>
+      <w:hyperlink r:id="rId78" w:history="1">
+        <w:r>
+          <w:rPr>
+            <w:rStyle w:val="a3"/>
+            <w:rFonts w:ascii="微软雅黑" w:eastAsia="微软雅黑" w:hAnsi="微软雅黑"/>
+            <w:szCs w:val="21"/>
+            <w:shd w:val="clear" w:color="auto" w:fill="FFFFFF"/>
+          </w:rPr>
+          <w:t>more</w:t>
+        </w:r>
+      </w:hyperlink>
+    </w:p>
+    <w:p>
+      <w:pPr>
+        <w:rPr>
+          <w:rFonts w:hint="eastAsia"/>
+        </w:rPr>
+      </w:pPr>
+      <w:r>
+        <w:rPr>
+          <w:rFonts w:hint="eastAsia"/>
+        </w:rPr>
+        <w:t xml:space="preserve"> </w:t>
+      </w:r>
+      <w:r>
+        <w:rPr>
+          <w:rFonts w:hint="eastAsia"/>
+        </w:rPr>
+        <w:t>然后</w:t>
+      </w:r>
+      <w:r>
+        <w:t>才可以执行</w:t>
+      </w:r>
+      <w:r>
+        <w:t>adb shell</w:t>
+      </w:r>
+      <w:r>
+        <w:rPr>
+          <w:rFonts w:hint="eastAsia"/>
+        </w:rPr>
+        <w:t>。</w:t>
+      </w:r>
+      <w:bookmarkStart w:id="0" w:name="_GoBack"/>
+      <w:bookmarkEnd w:id="0"/>
+    </w:p>
+    <w:p>
+      <w:pPr>
+        <w:pStyle w:val="1"/>
+      </w:pPr>
+      <w:r>
+        <w:rPr>
+          <w:rFonts w:hint="eastAsia"/>
+        </w:rPr>
         <w:t>参考</w:t>
       </w:r>
     </w:p>
     <w:p>
-      <w:hyperlink r:id="rId78" w:history="1">
+      <w:hyperlink r:id="rId79" w:history="1">
         <w:r>
           <w:rPr>
             <w:rStyle w:val="a3"/>
@@ -18051,7 +18228,6 @@
         <w:pStyle w:val="1"/>
       </w:pPr>
       <w:r>
-        <w:lastRenderedPageBreak/>
         <w:t>T</w:t>
       </w:r>
       <w:r>
@@ -18115,7 +18291,7 @@
         </w:rPr>
         <w:br/>
       </w:r>
-      <w:hyperlink r:id="rId79" w:history="1">
+      <w:hyperlink r:id="rId80" w:history="1">
         <w:r>
           <w:rPr>
             <w:rFonts w:ascii="inherit" w:eastAsia="宋体" w:hAnsi="inherit" w:cs="Arial"/>
@@ -18159,7 +18335,7 @@
         </w:rPr>
         <w:br/>
       </w:r>
-      <w:hyperlink r:id="rId80" w:history="1">
+      <w:hyperlink r:id="rId81" w:history="1">
         <w:r>
           <w:rPr>
             <w:rFonts w:ascii="inherit" w:eastAsia="宋体" w:hAnsi="inherit" w:cs="Arial"/>

</xml_diff>